<commit_message>
Software_Requirements_Specification_V1.docx: Added Sequence Diagram to System Models
</commit_message>
<xml_diff>
--- a/doc/task02/Software_Requirements_Specification_V1.docx
+++ b/doc/task02/Software_Requirements_Specification_V1.docx
@@ -5,7 +5,7 @@
     <w:p/>
     <w:p>
       <w:pPr>
-        <w:pStyle w:val="Titel"/>
+        <w:pStyle w:val="Title"/>
       </w:pPr>
       <w:r>
         <w:t xml:space="preserve">Software </w:t>
@@ -49,7 +49,7 @@
       <w:sdtContent>
         <w:p>
           <w:pPr>
-            <w:pStyle w:val="Inhaltsverzeichnisberschrift"/>
+            <w:pStyle w:val="TOCHeading"/>
           </w:pPr>
           <w:r>
             <w:rPr>
@@ -60,7 +60,7 @@
         </w:p>
         <w:p>
           <w:pPr>
-            <w:pStyle w:val="Verzeichnis1"/>
+            <w:pStyle w:val="TOC1"/>
             <w:tabs>
               <w:tab w:val="left" w:pos="440"/>
               <w:tab w:val="right" w:leader="dot" w:pos="9062"/>
@@ -170,7 +170,7 @@
         </w:p>
         <w:p>
           <w:pPr>
-            <w:pStyle w:val="Verzeichnis2"/>
+            <w:pStyle w:val="TOC2"/>
             <w:tabs>
               <w:tab w:val="left" w:pos="880"/>
               <w:tab w:val="right" w:leader="dot" w:pos="9062"/>
@@ -256,7 +256,7 @@
         </w:p>
         <w:p>
           <w:pPr>
-            <w:pStyle w:val="Verzeichnis2"/>
+            <w:pStyle w:val="TOC2"/>
             <w:tabs>
               <w:tab w:val="left" w:pos="880"/>
               <w:tab w:val="right" w:leader="dot" w:pos="9062"/>
@@ -342,7 +342,7 @@
         </w:p>
         <w:p>
           <w:pPr>
-            <w:pStyle w:val="Verzeichnis1"/>
+            <w:pStyle w:val="TOC1"/>
             <w:tabs>
               <w:tab w:val="left" w:pos="440"/>
               <w:tab w:val="right" w:leader="dot" w:pos="9062"/>
@@ -428,7 +428,7 @@
         </w:p>
         <w:p>
           <w:pPr>
-            <w:pStyle w:val="Verzeichnis1"/>
+            <w:pStyle w:val="TOC1"/>
             <w:tabs>
               <w:tab w:val="left" w:pos="440"/>
               <w:tab w:val="right" w:leader="dot" w:pos="9062"/>
@@ -514,7 +514,7 @@
         </w:p>
         <w:p>
           <w:pPr>
-            <w:pStyle w:val="Verzeichnis1"/>
+            <w:pStyle w:val="TOC1"/>
             <w:tabs>
               <w:tab w:val="left" w:pos="440"/>
               <w:tab w:val="right" w:leader="dot" w:pos="9062"/>
@@ -600,7 +600,7 @@
         </w:p>
         <w:p>
           <w:pPr>
-            <w:pStyle w:val="Verzeichnis1"/>
+            <w:pStyle w:val="TOC1"/>
             <w:tabs>
               <w:tab w:val="left" w:pos="440"/>
               <w:tab w:val="right" w:leader="dot" w:pos="9062"/>
@@ -686,7 +686,7 @@
         </w:p>
         <w:p>
           <w:pPr>
-            <w:pStyle w:val="Verzeichnis1"/>
+            <w:pStyle w:val="TOC1"/>
             <w:tabs>
               <w:tab w:val="left" w:pos="440"/>
               <w:tab w:val="right" w:leader="dot" w:pos="9062"/>
@@ -772,7 +772,7 @@
         </w:p>
         <w:p>
           <w:pPr>
-            <w:pStyle w:val="Verzeichnis1"/>
+            <w:pStyle w:val="TOC1"/>
             <w:tabs>
               <w:tab w:val="left" w:pos="440"/>
               <w:tab w:val="right" w:leader="dot" w:pos="9062"/>
@@ -858,7 +858,7 @@
         </w:p>
         <w:p>
           <w:pPr>
-            <w:pStyle w:val="Verzeichnis1"/>
+            <w:pStyle w:val="TOC1"/>
             <w:tabs>
               <w:tab w:val="left" w:pos="440"/>
               <w:tab w:val="right" w:leader="dot" w:pos="9062"/>
@@ -944,7 +944,7 @@
         </w:p>
         <w:p>
           <w:pPr>
-            <w:pStyle w:val="Verzeichnis1"/>
+            <w:pStyle w:val="TOC1"/>
             <w:tabs>
               <w:tab w:val="left" w:pos="440"/>
               <w:tab w:val="right" w:leader="dot" w:pos="9062"/>
@@ -1030,7 +1030,7 @@
         </w:p>
         <w:p>
           <w:pPr>
-            <w:pStyle w:val="Verzeichnis1"/>
+            <w:pStyle w:val="TOC1"/>
             <w:tabs>
               <w:tab w:val="left" w:pos="660"/>
               <w:tab w:val="right" w:leader="dot" w:pos="9062"/>
@@ -1128,7 +1128,7 @@
     </w:sdt>
     <w:p>
       <w:pPr>
-        <w:pStyle w:val="berschrift1"/>
+        <w:pStyle w:val="Heading1"/>
         <w:numPr>
           <w:ilvl w:val="0"/>
           <w:numId w:val="0"/>
@@ -1138,7 +1138,7 @@
     </w:p>
     <w:p>
       <w:pPr>
-        <w:pStyle w:val="berschrift1"/>
+        <w:pStyle w:val="Heading1"/>
       </w:pPr>
       <w:bookmarkStart w:id="0" w:name="_Toc5039668"/>
       <w:r>
@@ -1148,7 +1148,7 @@
     </w:p>
     <w:p>
       <w:pPr>
-        <w:pStyle w:val="berschrift2"/>
+        <w:pStyle w:val="Heading2"/>
       </w:pPr>
       <w:bookmarkStart w:id="1" w:name="_Toc5039669"/>
       <w:r>
@@ -1185,7 +1185,7 @@
     </w:p>
     <w:p>
       <w:pPr>
-        <w:pStyle w:val="berschrift2"/>
+        <w:pStyle w:val="Heading2"/>
       </w:pPr>
       <w:bookmarkStart w:id="2" w:name="_Toc5039670"/>
       <w:r>
@@ -1195,7 +1195,7 @@
     </w:p>
     <w:tbl>
       <w:tblPr>
-        <w:tblStyle w:val="Tabellenraster"/>
+        <w:tblStyle w:val="TableGrid"/>
         <w:tblW w:w="11199" w:type="dxa"/>
         <w:tblInd w:w="-1139" w:type="dxa"/>
         <w:tblLook w:val="04A0" w:firstRow="1" w:lastRow="0" w:firstColumn="1" w:lastColumn="0" w:noHBand="0" w:noVBand="1"/>
@@ -1351,7 +1351,7 @@
     </w:tbl>
     <w:p>
       <w:pPr>
-        <w:pStyle w:val="berschrift1"/>
+        <w:pStyle w:val="Heading1"/>
       </w:pPr>
       <w:bookmarkStart w:id="3" w:name="_Toc5039671"/>
       <w:r>
@@ -1418,7 +1418,7 @@
     </w:p>
     <w:p>
       <w:pPr>
-        <w:pStyle w:val="berschrift1"/>
+        <w:pStyle w:val="Heading1"/>
       </w:pPr>
       <w:bookmarkStart w:id="4" w:name="_Toc5039672"/>
       <w:r>
@@ -1433,7 +1433,7 @@
     </w:p>
     <w:p>
       <w:pPr>
-        <w:pStyle w:val="Untertitel"/>
+        <w:pStyle w:val="Subtitle"/>
       </w:pPr>
       <w:r>
         <w:t>Begriff 1</w:t>
@@ -1453,7 +1453,7 @@
     </w:p>
     <w:p>
       <w:pPr>
-        <w:pStyle w:val="berschrift1"/>
+        <w:pStyle w:val="Heading1"/>
       </w:pPr>
       <w:bookmarkStart w:id="5" w:name="_Toc5039673"/>
       <w:r>
@@ -1518,7 +1518,7 @@
     </w:p>
     <w:p>
       <w:pPr>
-        <w:pStyle w:val="berschrift1"/>
+        <w:pStyle w:val="Heading1"/>
       </w:pPr>
       <w:bookmarkStart w:id="6" w:name="_Toc5039674"/>
       <w:r>
@@ -1570,7 +1570,7 @@
     </w:p>
     <w:p>
       <w:pPr>
-        <w:pStyle w:val="berschrift1"/>
+        <w:pStyle w:val="Heading1"/>
       </w:pPr>
       <w:bookmarkStart w:id="7" w:name="_Toc5039675"/>
       <w:r>
@@ -1635,7 +1635,7 @@
     </w:p>
     <w:p>
       <w:pPr>
-        <w:pStyle w:val="berschrift1"/>
+        <w:pStyle w:val="Heading1"/>
       </w:pPr>
       <w:bookmarkStart w:id="8" w:name="_Toc5039676"/>
       <w:r>
@@ -1655,10 +1655,10 @@
           <w:noProof/>
         </w:rPr>
         <w:drawing>
-          <wp:inline distT="0" distB="0" distL="0" distR="0" wp14:anchorId="0FEA4FDA" wp14:editId="73FC51F7">
-            <wp:extent cx="5760720" cy="641985"/>
-            <wp:effectExtent l="0" t="0" r="0" b="5715"/>
-            <wp:docPr id="4" name="Grafik 4"/>
+          <wp:inline distT="0" distB="0" distL="0" distR="0" wp14:anchorId="6ADDF463" wp14:editId="219651C7">
+            <wp:extent cx="5760720" cy="4769485"/>
+            <wp:effectExtent l="0" t="0" r="0" b="0"/>
+            <wp:docPr id="8" name="Picture 8"/>
             <wp:cNvGraphicFramePr>
               <a:graphicFrameLocks xmlns:a="http://schemas.openxmlformats.org/drawingml/2006/main" noChangeAspect="1"/>
             </wp:cNvGraphicFramePr>
@@ -1666,11 +1666,17 @@
               <a:graphicData uri="http://schemas.openxmlformats.org/drawingml/2006/picture">
                 <pic:pic xmlns:pic="http://schemas.openxmlformats.org/drawingml/2006/picture">
                   <pic:nvPicPr>
-                    <pic:cNvPr id="1" name=""/>
+                    <pic:cNvPr id="8" name="Basic Sequence Diagram.jpeg"/>
                     <pic:cNvPicPr/>
                   </pic:nvPicPr>
                   <pic:blipFill>
-                    <a:blip r:embed="rId11"/>
+                    <a:blip r:embed="rId11" cstate="print">
+                      <a:extLst>
+                        <a:ext uri="{28A0092B-C50C-407E-A947-70E740481C1C}">
+                          <a14:useLocalDpi xmlns:a14="http://schemas.microsoft.com/office/drawing/2010/main" val="0"/>
+                        </a:ext>
+                      </a:extLst>
+                    </a:blip>
                     <a:stretch>
                       <a:fillRect/>
                     </a:stretch>
@@ -1678,7 +1684,7 @@
                   <pic:spPr>
                     <a:xfrm>
                       <a:off x="0" y="0"/>
-                      <a:ext cx="5760720" cy="641985"/>
+                      <a:ext cx="5760720" cy="4769485"/>
                     </a:xfrm>
                     <a:prstGeom prst="rect">
                       <a:avLst/>
@@ -1690,12 +1696,14 @@
           </wp:inline>
         </w:drawing>
       </w:r>
+      <w:bookmarkStart w:id="9" w:name="_GoBack"/>
+      <w:bookmarkEnd w:id="9"/>
     </w:p>
     <w:p>
       <w:pPr>
-        <w:pStyle w:val="berschrift1"/>
-      </w:pPr>
-      <w:bookmarkStart w:id="9" w:name="_Toc5039677"/>
+        <w:pStyle w:val="Heading1"/>
+      </w:pPr>
+      <w:bookmarkStart w:id="10" w:name="_Toc5039677"/>
       <w:r>
         <w:t xml:space="preserve">System </w:t>
       </w:r>
@@ -1703,7 +1711,7 @@
       <w:r>
         <w:t>evolution</w:t>
       </w:r>
-      <w:bookmarkEnd w:id="9"/>
+      <w:bookmarkEnd w:id="10"/>
       <w:proofErr w:type="spellEnd"/>
     </w:p>
     <w:p>
@@ -1786,17 +1794,7 @@
           <w:szCs w:val="18"/>
           <w:lang w:val="en-US" w:eastAsia="de-DE"/>
         </w:rPr>
-        <w:t>A</w:t>
-      </w:r>
-      <w:r>
-        <w:rPr>
-          <w:rFonts w:ascii="Menlo" w:eastAsia="Times New Roman" w:hAnsi="Menlo" w:cs="Menlo"/>
-          <w:color w:val="000000"/>
-          <w:sz w:val="18"/>
-          <w:szCs w:val="18"/>
-          <w:lang w:val="en-US" w:eastAsia="de-DE"/>
-        </w:rPr>
-        <w:t>ssumptions:</w:t>
+        <w:t>Assumptions:</w:t>
       </w:r>
       <w:r>
         <w:rPr>
@@ -1875,8 +1873,6 @@
         <w:br/>
         <w:t>- therapist needs access to view certain patient data (which ones needs to be defined)</w:t>
       </w:r>
-      <w:bookmarkStart w:id="10" w:name="_GoBack"/>
-      <w:bookmarkEnd w:id="10"/>
     </w:p>
     <w:p>
       <w:pPr>
@@ -1916,17 +1912,7 @@
           <w:szCs w:val="18"/>
           <w:lang w:val="en-US" w:eastAsia="de-DE"/>
         </w:rPr>
-        <w:t>P</w:t>
-      </w:r>
-      <w:r>
-        <w:rPr>
-          <w:rFonts w:ascii="Menlo" w:eastAsia="Times New Roman" w:hAnsi="Menlo" w:cs="Menlo"/>
-          <w:color w:val="000000"/>
-          <w:sz w:val="18"/>
-          <w:szCs w:val="18"/>
-          <w:lang w:val="en-US" w:eastAsia="de-DE"/>
-        </w:rPr>
-        <w:t>ossible changes:</w:t>
+        <w:t>Possible changes:</w:t>
       </w:r>
       <w:r>
         <w:rPr>
@@ -1960,11 +1946,12 @@
     </w:p>
     <w:p>
       <w:pPr>
-        <w:pStyle w:val="berschrift1"/>
+        <w:pStyle w:val="Heading1"/>
       </w:pPr>
       <w:bookmarkStart w:id="11" w:name="_Toc5039678"/>
       <w:proofErr w:type="spellStart"/>
       <w:r>
+        <w:lastRenderedPageBreak/>
         <w:t>Testing</w:t>
       </w:r>
       <w:bookmarkEnd w:id="11"/>
@@ -2014,7 +2001,7 @@
     </w:p>
     <w:p>
       <w:pPr>
-        <w:pStyle w:val="berschrift1"/>
+        <w:pStyle w:val="Heading1"/>
       </w:pPr>
       <w:bookmarkStart w:id="12" w:name="_Toc5039679"/>
       <w:r>
@@ -2135,7 +2122,7 @@
 <w:hdr xmlns:wpc="http://schemas.microsoft.com/office/word/2010/wordprocessingCanvas" xmlns:cx="http://schemas.microsoft.com/office/drawing/2014/chartex" xmlns:cx1="http://schemas.microsoft.com/office/drawing/2015/9/8/chartex" xmlns:cx2="http://schemas.microsoft.com/office/drawing/2015/10/21/chartex" xmlns:cx3="http://schemas.microsoft.com/office/drawing/2016/5/9/chartex" xmlns:cx4="http://schemas.microsoft.com/office/drawing/2016/5/10/chartex" xmlns:cx5="http://schemas.microsoft.com/office/drawing/2016/5/11/chartex" xmlns:cx6="http://schemas.microsoft.com/office/drawing/2016/5/12/chartex" xmlns:cx7="http://schemas.microsoft.com/office/drawing/2016/5/13/chartex" xmlns:cx8="http://schemas.microsoft.com/office/drawing/2016/5/14/chartex" xmlns:mc="http://schemas.openxmlformats.org/markup-compatibility/2006" xmlns:aink="http://schemas.microsoft.com/office/drawing/2016/ink" xmlns:am3d="http://schemas.microsoft.com/office/drawing/2017/model3d" xmlns:o="urn:schemas-microsoft-com:office:office" xmlns:r="http://schemas.openxmlformats.org/officeDocument/2006/relationships" xmlns:m="http://schemas.openxmlformats.org/officeDocument/2006/math" xmlns:v="urn:schemas-microsoft-com:vml" xmlns:wp14="http://schemas.microsoft.com/office/word/2010/wordprocessingDrawing" xmlns:wp="http://schemas.openxmlformats.org/drawingml/2006/wordprocessingDrawing" xmlns:w10="urn:schemas-microsoft-com:office:word" xmlns:w="http://schemas.openxmlformats.org/wordprocessingml/2006/main" xmlns:w14="http://schemas.microsoft.com/office/word/2010/wordml" xmlns:w15="http://schemas.microsoft.com/office/word/2012/wordml" xmlns:w16cid="http://schemas.microsoft.com/office/word/2016/wordml/cid" xmlns:w16se="http://schemas.microsoft.com/office/word/2015/wordml/symex" xmlns:wpg="http://schemas.microsoft.com/office/word/2010/wordprocessingGroup" xmlns:wpi="http://schemas.microsoft.com/office/word/2010/wordprocessingInk" xmlns:wne="http://schemas.microsoft.com/office/word/2006/wordml" xmlns:wps="http://schemas.microsoft.com/office/word/2010/wordprocessingShape" mc:Ignorable="w14 w15 w16se w16cid wp14">
   <w:p>
     <w:pPr>
-      <w:pStyle w:val="Kopfzeile"/>
+      <w:pStyle w:val="Header"/>
       <w:rPr>
         <w:lang w:val="en-GB"/>
       </w:rPr>
@@ -2186,7 +2173,7 @@
   </w:p>
   <w:p>
     <w:pPr>
-      <w:pStyle w:val="Kopfzeile"/>
+      <w:pStyle w:val="Header"/>
     </w:pPr>
     <w:r>
       <w:rPr>
@@ -4556,7 +4543,7 @@
     <w:lvl w:ilvl="0">
       <w:start w:val="1"/>
       <w:numFmt w:val="decimal"/>
-      <w:pStyle w:val="berschrift1"/>
+      <w:pStyle w:val="Heading1"/>
       <w:lvlText w:val="%1"/>
       <w:lvlJc w:val="left"/>
       <w:pPr>
@@ -4566,7 +4553,7 @@
     <w:lvl w:ilvl="1">
       <w:start w:val="1"/>
       <w:numFmt w:val="decimal"/>
-      <w:pStyle w:val="berschrift2"/>
+      <w:pStyle w:val="Heading2"/>
       <w:lvlText w:val="%1.%2"/>
       <w:lvlJc w:val="left"/>
       <w:pPr>
@@ -4576,7 +4563,7 @@
     <w:lvl w:ilvl="2">
       <w:start w:val="1"/>
       <w:numFmt w:val="decimal"/>
-      <w:pStyle w:val="berschrift3"/>
+      <w:pStyle w:val="Heading3"/>
       <w:lvlText w:val="%1.%2.%3"/>
       <w:lvlJc w:val="left"/>
       <w:pPr>
@@ -4586,7 +4573,7 @@
     <w:lvl w:ilvl="3">
       <w:start w:val="1"/>
       <w:numFmt w:val="decimal"/>
-      <w:pStyle w:val="berschrift4"/>
+      <w:pStyle w:val="Heading4"/>
       <w:lvlText w:val="%1.%2.%3.%4"/>
       <w:lvlJc w:val="left"/>
       <w:pPr>
@@ -4596,7 +4583,7 @@
     <w:lvl w:ilvl="4">
       <w:start w:val="1"/>
       <w:numFmt w:val="decimal"/>
-      <w:pStyle w:val="berschrift5"/>
+      <w:pStyle w:val="Heading5"/>
       <w:lvlText w:val="%1.%2.%3.%4.%5"/>
       <w:lvlJc w:val="left"/>
       <w:pPr>
@@ -4606,7 +4593,7 @@
     <w:lvl w:ilvl="5">
       <w:start w:val="1"/>
       <w:numFmt w:val="decimal"/>
-      <w:pStyle w:val="berschrift6"/>
+      <w:pStyle w:val="Heading6"/>
       <w:lvlText w:val="%1.%2.%3.%4.%5.%6"/>
       <w:lvlJc w:val="left"/>
       <w:pPr>
@@ -4616,7 +4603,7 @@
     <w:lvl w:ilvl="6">
       <w:start w:val="1"/>
       <w:numFmt w:val="decimal"/>
-      <w:pStyle w:val="berschrift7"/>
+      <w:pStyle w:val="Heading7"/>
       <w:lvlText w:val="%1.%2.%3.%4.%5.%6.%7"/>
       <w:lvlJc w:val="left"/>
       <w:pPr>
@@ -4626,7 +4613,7 @@
     <w:lvl w:ilvl="7">
       <w:start w:val="1"/>
       <w:numFmt w:val="decimal"/>
-      <w:pStyle w:val="berschrift8"/>
+      <w:pStyle w:val="Heading8"/>
       <w:lvlText w:val="%1.%2.%3.%4.%5.%6.%7.%8"/>
       <w:lvlJc w:val="left"/>
       <w:pPr>
@@ -4636,7 +4623,7 @@
     <w:lvl w:ilvl="8">
       <w:start w:val="1"/>
       <w:numFmt w:val="decimal"/>
-      <w:pStyle w:val="berschrift9"/>
+      <w:pStyle w:val="Heading9"/>
       <w:lvlText w:val="%1.%2.%3.%4.%5.%6.%7.%8.%9"/>
       <w:lvlJc w:val="left"/>
       <w:pPr>
@@ -5078,7 +5065,7 @@
       </w:pPr>
     </w:pPrDefault>
   </w:docDefaults>
-  <w:latentStyles w:defLockedState="0" w:defUIPriority="99" w:defSemiHidden="0" w:defUnhideWhenUsed="0" w:defQFormat="0" w:count="376">
+  <w:latentStyles w:defLockedState="0" w:defUIPriority="99" w:defSemiHidden="0" w:defUnhideWhenUsed="0" w:defQFormat="0" w:count="375">
     <w:lsdException w:name="Normal" w:uiPriority="0" w:qFormat="1"/>
     <w:lsdException w:name="heading 1" w:uiPriority="9" w:qFormat="1"/>
     <w:lsdException w:name="heading 2" w:semiHidden="1" w:uiPriority="9" w:unhideWhenUsed="1" w:qFormat="1"/>
@@ -5184,6 +5171,7 @@
     <w:lsdException w:name="HTML Sample" w:semiHidden="1" w:unhideWhenUsed="1"/>
     <w:lsdException w:name="HTML Typewriter" w:semiHidden="1" w:unhideWhenUsed="1"/>
     <w:lsdException w:name="HTML Variable" w:semiHidden="1" w:unhideWhenUsed="1"/>
+    <w:lsdException w:name="Normal Table" w:semiHidden="1" w:unhideWhenUsed="1"/>
     <w:lsdException w:name="annotation subject" w:semiHidden="1" w:unhideWhenUsed="1"/>
     <w:lsdException w:name="No List" w:semiHidden="1" w:unhideWhenUsed="1"/>
     <w:lsdException w:name="Outline List 1" w:semiHidden="1" w:unhideWhenUsed="1"/>
@@ -5230,8 +5218,10 @@
     <w:lsdException w:name="Table Subtle 2" w:semiHidden="1" w:unhideWhenUsed="1"/>
     <w:lsdException w:name="Table Web 1" w:semiHidden="1" w:unhideWhenUsed="1"/>
     <w:lsdException w:name="Table Web 2" w:semiHidden="1" w:unhideWhenUsed="1"/>
+    <w:lsdException w:name="Table Web 3" w:semiHidden="1" w:unhideWhenUsed="1"/>
     <w:lsdException w:name="Balloon Text" w:semiHidden="1" w:unhideWhenUsed="1"/>
     <w:lsdException w:name="Table Grid" w:uiPriority="39"/>
+    <w:lsdException w:name="Table Theme" w:semiHidden="1" w:unhideWhenUsed="1"/>
     <w:lsdException w:name="Placeholder Text" w:semiHidden="1"/>
     <w:lsdException w:name="No Spacing" w:uiPriority="1" w:qFormat="1"/>
     <w:lsdException w:name="Light Shading" w:uiPriority="60"/>
@@ -5451,17 +5441,16 @@
     <w:lsdException w:name="Smart Hyperlink" w:semiHidden="1" w:unhideWhenUsed="1"/>
     <w:lsdException w:name="Hashtag" w:semiHidden="1" w:unhideWhenUsed="1"/>
     <w:lsdException w:name="Unresolved Mention" w:semiHidden="1" w:unhideWhenUsed="1"/>
-    <w:lsdException w:name="Smart Link" w:semiHidden="1" w:unhideWhenUsed="1"/>
   </w:latentStyles>
-  <w:style w:type="paragraph" w:default="1" w:styleId="Standard">
+  <w:style w:type="paragraph" w:default="1" w:styleId="Normal">
     <w:name w:val="Normal"/>
     <w:qFormat/>
   </w:style>
-  <w:style w:type="paragraph" w:styleId="berschrift1">
+  <w:style w:type="paragraph" w:styleId="Heading1">
     <w:name w:val="heading 1"/>
-    <w:basedOn w:val="Standard"/>
-    <w:next w:val="Standard"/>
-    <w:link w:val="berschrift1Zchn"/>
+    <w:basedOn w:val="Normal"/>
+    <w:next w:val="Normal"/>
+    <w:link w:val="Heading1Char"/>
     <w:uiPriority w:val="9"/>
     <w:qFormat/>
     <w:rsid w:val="00DA581C"/>
@@ -5481,11 +5470,11 @@
       <w:szCs w:val="32"/>
     </w:rPr>
   </w:style>
-  <w:style w:type="paragraph" w:styleId="berschrift2">
+  <w:style w:type="paragraph" w:styleId="Heading2">
     <w:name w:val="heading 2"/>
-    <w:basedOn w:val="Standard"/>
-    <w:next w:val="Standard"/>
-    <w:link w:val="berschrift2Zchn"/>
+    <w:basedOn w:val="Normal"/>
+    <w:next w:val="Normal"/>
+    <w:link w:val="Heading2Char"/>
     <w:uiPriority w:val="9"/>
     <w:unhideWhenUsed/>
     <w:qFormat/>
@@ -5507,11 +5496,11 @@
       <w:szCs w:val="26"/>
     </w:rPr>
   </w:style>
-  <w:style w:type="paragraph" w:styleId="berschrift3">
+  <w:style w:type="paragraph" w:styleId="Heading3">
     <w:name w:val="heading 3"/>
-    <w:basedOn w:val="Standard"/>
-    <w:next w:val="Standard"/>
-    <w:link w:val="berschrift3Zchn"/>
+    <w:basedOn w:val="Normal"/>
+    <w:next w:val="Normal"/>
+    <w:link w:val="Heading3Char"/>
     <w:uiPriority w:val="9"/>
     <w:unhideWhenUsed/>
     <w:qFormat/>
@@ -5533,11 +5522,11 @@
       <w:szCs w:val="24"/>
     </w:rPr>
   </w:style>
-  <w:style w:type="paragraph" w:styleId="berschrift4">
+  <w:style w:type="paragraph" w:styleId="Heading4">
     <w:name w:val="heading 4"/>
-    <w:basedOn w:val="Standard"/>
-    <w:next w:val="Standard"/>
-    <w:link w:val="berschrift4Zchn"/>
+    <w:basedOn w:val="Normal"/>
+    <w:next w:val="Normal"/>
+    <w:link w:val="Heading4Char"/>
     <w:uiPriority w:val="9"/>
     <w:semiHidden/>
     <w:unhideWhenUsed/>
@@ -5560,11 +5549,11 @@
       <w:color w:val="2F5496" w:themeColor="accent1" w:themeShade="BF"/>
     </w:rPr>
   </w:style>
-  <w:style w:type="paragraph" w:styleId="berschrift5">
+  <w:style w:type="paragraph" w:styleId="Heading5">
     <w:name w:val="heading 5"/>
-    <w:basedOn w:val="Standard"/>
-    <w:next w:val="Standard"/>
-    <w:link w:val="berschrift5Zchn"/>
+    <w:basedOn w:val="Normal"/>
+    <w:next w:val="Normal"/>
+    <w:link w:val="Heading5Char"/>
     <w:uiPriority w:val="9"/>
     <w:semiHidden/>
     <w:unhideWhenUsed/>
@@ -5585,11 +5574,11 @@
       <w:color w:val="2F5496" w:themeColor="accent1" w:themeShade="BF"/>
     </w:rPr>
   </w:style>
-  <w:style w:type="paragraph" w:styleId="berschrift6">
+  <w:style w:type="paragraph" w:styleId="Heading6">
     <w:name w:val="heading 6"/>
-    <w:basedOn w:val="Standard"/>
-    <w:next w:val="Standard"/>
-    <w:link w:val="berschrift6Zchn"/>
+    <w:basedOn w:val="Normal"/>
+    <w:next w:val="Normal"/>
+    <w:link w:val="Heading6Char"/>
     <w:uiPriority w:val="9"/>
     <w:semiHidden/>
     <w:unhideWhenUsed/>
@@ -5610,11 +5599,11 @@
       <w:color w:val="1F3763" w:themeColor="accent1" w:themeShade="7F"/>
     </w:rPr>
   </w:style>
-  <w:style w:type="paragraph" w:styleId="berschrift7">
+  <w:style w:type="paragraph" w:styleId="Heading7">
     <w:name w:val="heading 7"/>
-    <w:basedOn w:val="Standard"/>
-    <w:next w:val="Standard"/>
-    <w:link w:val="berschrift7Zchn"/>
+    <w:basedOn w:val="Normal"/>
+    <w:next w:val="Normal"/>
+    <w:link w:val="Heading7Char"/>
     <w:uiPriority w:val="9"/>
     <w:semiHidden/>
     <w:unhideWhenUsed/>
@@ -5637,11 +5626,11 @@
       <w:color w:val="1F3763" w:themeColor="accent1" w:themeShade="7F"/>
     </w:rPr>
   </w:style>
-  <w:style w:type="paragraph" w:styleId="berschrift8">
+  <w:style w:type="paragraph" w:styleId="Heading8">
     <w:name w:val="heading 8"/>
-    <w:basedOn w:val="Standard"/>
-    <w:next w:val="Standard"/>
-    <w:link w:val="berschrift8Zchn"/>
+    <w:basedOn w:val="Normal"/>
+    <w:next w:val="Normal"/>
+    <w:link w:val="Heading8Char"/>
     <w:uiPriority w:val="9"/>
     <w:semiHidden/>
     <w:unhideWhenUsed/>
@@ -5664,11 +5653,11 @@
       <w:szCs w:val="21"/>
     </w:rPr>
   </w:style>
-  <w:style w:type="paragraph" w:styleId="berschrift9">
+  <w:style w:type="paragraph" w:styleId="Heading9">
     <w:name w:val="heading 9"/>
-    <w:basedOn w:val="Standard"/>
-    <w:next w:val="Standard"/>
-    <w:link w:val="berschrift9Zchn"/>
+    <w:basedOn w:val="Normal"/>
+    <w:next w:val="Normal"/>
+    <w:link w:val="Heading9Char"/>
     <w:uiPriority w:val="9"/>
     <w:semiHidden/>
     <w:unhideWhenUsed/>
@@ -5693,13 +5682,13 @@
       <w:szCs w:val="21"/>
     </w:rPr>
   </w:style>
-  <w:style w:type="character" w:default="1" w:styleId="Absatz-Standardschriftart">
+  <w:style w:type="character" w:default="1" w:styleId="DefaultParagraphFont">
     <w:name w:val="Default Paragraph Font"/>
     <w:uiPriority w:val="1"/>
     <w:semiHidden/>
     <w:unhideWhenUsed/>
   </w:style>
-  <w:style w:type="table" w:default="1" w:styleId="NormaleTabelle">
+  <w:style w:type="table" w:default="1" w:styleId="TableNormal">
     <w:name w:val="Normal Table"/>
     <w:uiPriority w:val="99"/>
     <w:semiHidden/>
@@ -5714,16 +5703,16 @@
       </w:tblCellMar>
     </w:tblPr>
   </w:style>
-  <w:style w:type="numbering" w:default="1" w:styleId="KeineListe">
+  <w:style w:type="numbering" w:default="1" w:styleId="NoList">
     <w:name w:val="No List"/>
     <w:uiPriority w:val="99"/>
     <w:semiHidden/>
     <w:unhideWhenUsed/>
   </w:style>
-  <w:style w:type="paragraph" w:styleId="Sprechblasentext">
+  <w:style w:type="paragraph" w:styleId="BalloonText">
     <w:name w:val="Balloon Text"/>
-    <w:basedOn w:val="Standard"/>
-    <w:link w:val="SprechblasentextZchn"/>
+    <w:basedOn w:val="Normal"/>
+    <w:link w:val="BalloonTextChar"/>
     <w:uiPriority w:val="99"/>
     <w:semiHidden/>
     <w:unhideWhenUsed/>
@@ -5737,10 +5726,10 @@
       <w:szCs w:val="18"/>
     </w:rPr>
   </w:style>
-  <w:style w:type="character" w:customStyle="1" w:styleId="SprechblasentextZchn">
-    <w:name w:val="Sprechblasentext Zchn"/>
-    <w:basedOn w:val="Absatz-Standardschriftart"/>
-    <w:link w:val="Sprechblasentext"/>
+  <w:style w:type="character" w:customStyle="1" w:styleId="BalloonTextChar">
+    <w:name w:val="Balloon Text Char"/>
+    <w:basedOn w:val="DefaultParagraphFont"/>
+    <w:link w:val="BalloonText"/>
     <w:uiPriority w:val="99"/>
     <w:semiHidden/>
     <w:rsid w:val="006F048C"/>
@@ -5750,9 +5739,9 @@
       <w:szCs w:val="18"/>
     </w:rPr>
   </w:style>
-  <w:style w:type="paragraph" w:styleId="Listenabsatz">
+  <w:style w:type="paragraph" w:styleId="ListParagraph">
     <w:name w:val="List Paragraph"/>
-    <w:basedOn w:val="Standard"/>
+    <w:basedOn w:val="Normal"/>
     <w:uiPriority w:val="34"/>
     <w:qFormat/>
     <w:rsid w:val="00B90789"/>
@@ -5761,10 +5750,10 @@
       <w:contextualSpacing/>
     </w:pPr>
   </w:style>
-  <w:style w:type="character" w:customStyle="1" w:styleId="berschrift1Zchn">
-    <w:name w:val="Überschrift 1 Zchn"/>
-    <w:basedOn w:val="Absatz-Standardschriftart"/>
-    <w:link w:val="berschrift1"/>
+  <w:style w:type="character" w:customStyle="1" w:styleId="Heading1Char">
+    <w:name w:val="Heading 1 Char"/>
+    <w:basedOn w:val="DefaultParagraphFont"/>
+    <w:link w:val="Heading1"/>
     <w:uiPriority w:val="9"/>
     <w:rsid w:val="00DA581C"/>
     <w:rPr>
@@ -5774,10 +5763,10 @@
       <w:szCs w:val="32"/>
     </w:rPr>
   </w:style>
-  <w:style w:type="character" w:customStyle="1" w:styleId="berschrift2Zchn">
-    <w:name w:val="Überschrift 2 Zchn"/>
-    <w:basedOn w:val="Absatz-Standardschriftart"/>
-    <w:link w:val="berschrift2"/>
+  <w:style w:type="character" w:customStyle="1" w:styleId="Heading2Char">
+    <w:name w:val="Heading 2 Char"/>
+    <w:basedOn w:val="DefaultParagraphFont"/>
+    <w:link w:val="Heading2"/>
     <w:uiPriority w:val="9"/>
     <w:rsid w:val="00B87420"/>
     <w:rPr>
@@ -5787,10 +5776,10 @@
       <w:szCs w:val="26"/>
     </w:rPr>
   </w:style>
-  <w:style w:type="character" w:customStyle="1" w:styleId="berschrift3Zchn">
-    <w:name w:val="Überschrift 3 Zchn"/>
-    <w:basedOn w:val="Absatz-Standardschriftart"/>
-    <w:link w:val="berschrift3"/>
+  <w:style w:type="character" w:customStyle="1" w:styleId="Heading3Char">
+    <w:name w:val="Heading 3 Char"/>
+    <w:basedOn w:val="DefaultParagraphFont"/>
+    <w:link w:val="Heading3"/>
     <w:uiPriority w:val="9"/>
     <w:rsid w:val="006736C1"/>
     <w:rPr>
@@ -5800,10 +5789,10 @@
       <w:szCs w:val="24"/>
     </w:rPr>
   </w:style>
-  <w:style w:type="character" w:customStyle="1" w:styleId="berschrift4Zchn">
-    <w:name w:val="Überschrift 4 Zchn"/>
-    <w:basedOn w:val="Absatz-Standardschriftart"/>
-    <w:link w:val="berschrift4"/>
+  <w:style w:type="character" w:customStyle="1" w:styleId="Heading4Char">
+    <w:name w:val="Heading 4 Char"/>
+    <w:basedOn w:val="DefaultParagraphFont"/>
+    <w:link w:val="Heading4"/>
     <w:uiPriority w:val="9"/>
     <w:semiHidden/>
     <w:rsid w:val="006736C1"/>
@@ -5814,10 +5803,10 @@
       <w:color w:val="2F5496" w:themeColor="accent1" w:themeShade="BF"/>
     </w:rPr>
   </w:style>
-  <w:style w:type="character" w:customStyle="1" w:styleId="berschrift5Zchn">
-    <w:name w:val="Überschrift 5 Zchn"/>
-    <w:basedOn w:val="Absatz-Standardschriftart"/>
-    <w:link w:val="berschrift5"/>
+  <w:style w:type="character" w:customStyle="1" w:styleId="Heading5Char">
+    <w:name w:val="Heading 5 Char"/>
+    <w:basedOn w:val="DefaultParagraphFont"/>
+    <w:link w:val="Heading5"/>
     <w:uiPriority w:val="9"/>
     <w:semiHidden/>
     <w:rsid w:val="006736C1"/>
@@ -5826,10 +5815,10 @@
       <w:color w:val="2F5496" w:themeColor="accent1" w:themeShade="BF"/>
     </w:rPr>
   </w:style>
-  <w:style w:type="character" w:customStyle="1" w:styleId="berschrift6Zchn">
-    <w:name w:val="Überschrift 6 Zchn"/>
-    <w:basedOn w:val="Absatz-Standardschriftart"/>
-    <w:link w:val="berschrift6"/>
+  <w:style w:type="character" w:customStyle="1" w:styleId="Heading6Char">
+    <w:name w:val="Heading 6 Char"/>
+    <w:basedOn w:val="DefaultParagraphFont"/>
+    <w:link w:val="Heading6"/>
     <w:uiPriority w:val="9"/>
     <w:semiHidden/>
     <w:rsid w:val="006736C1"/>
@@ -5838,10 +5827,10 @@
       <w:color w:val="1F3763" w:themeColor="accent1" w:themeShade="7F"/>
     </w:rPr>
   </w:style>
-  <w:style w:type="character" w:customStyle="1" w:styleId="berschrift7Zchn">
-    <w:name w:val="Überschrift 7 Zchn"/>
-    <w:basedOn w:val="Absatz-Standardschriftart"/>
-    <w:link w:val="berschrift7"/>
+  <w:style w:type="character" w:customStyle="1" w:styleId="Heading7Char">
+    <w:name w:val="Heading 7 Char"/>
+    <w:basedOn w:val="DefaultParagraphFont"/>
+    <w:link w:val="Heading7"/>
     <w:uiPriority w:val="9"/>
     <w:semiHidden/>
     <w:rsid w:val="006736C1"/>
@@ -5852,10 +5841,10 @@
       <w:color w:val="1F3763" w:themeColor="accent1" w:themeShade="7F"/>
     </w:rPr>
   </w:style>
-  <w:style w:type="character" w:customStyle="1" w:styleId="berschrift8Zchn">
-    <w:name w:val="Überschrift 8 Zchn"/>
-    <w:basedOn w:val="Absatz-Standardschriftart"/>
-    <w:link w:val="berschrift8"/>
+  <w:style w:type="character" w:customStyle="1" w:styleId="Heading8Char">
+    <w:name w:val="Heading 8 Char"/>
+    <w:basedOn w:val="DefaultParagraphFont"/>
+    <w:link w:val="Heading8"/>
     <w:uiPriority w:val="9"/>
     <w:semiHidden/>
     <w:rsid w:val="006736C1"/>
@@ -5866,10 +5855,10 @@
       <w:szCs w:val="21"/>
     </w:rPr>
   </w:style>
-  <w:style w:type="character" w:customStyle="1" w:styleId="berschrift9Zchn">
-    <w:name w:val="Überschrift 9 Zchn"/>
-    <w:basedOn w:val="Absatz-Standardschriftart"/>
-    <w:link w:val="berschrift9"/>
+  <w:style w:type="character" w:customStyle="1" w:styleId="Heading9Char">
+    <w:name w:val="Heading 9 Char"/>
+    <w:basedOn w:val="DefaultParagraphFont"/>
+    <w:link w:val="Heading9"/>
     <w:uiPriority w:val="9"/>
     <w:semiHidden/>
     <w:rsid w:val="006736C1"/>
@@ -5884,7 +5873,7 @@
   </w:style>
   <w:style w:type="character" w:styleId="Hyperlink">
     <w:name w:val="Hyperlink"/>
-    <w:basedOn w:val="Absatz-Standardschriftart"/>
+    <w:basedOn w:val="DefaultParagraphFont"/>
     <w:uiPriority w:val="99"/>
     <w:unhideWhenUsed/>
     <w:rsid w:val="0013648C"/>
@@ -5893,9 +5882,9 @@
       <w:u w:val="single"/>
     </w:rPr>
   </w:style>
-  <w:style w:type="character" w:styleId="NichtaufgelsteErwhnung">
+  <w:style w:type="character" w:styleId="UnresolvedMention">
     <w:name w:val="Unresolved Mention"/>
-    <w:basedOn w:val="Absatz-Standardschriftart"/>
+    <w:basedOn w:val="DefaultParagraphFont"/>
     <w:uiPriority w:val="99"/>
     <w:semiHidden/>
     <w:unhideWhenUsed/>
@@ -5905,10 +5894,10 @@
       <w:shd w:val="clear" w:color="auto" w:fill="E1DFDD"/>
     </w:rPr>
   </w:style>
-  <w:style w:type="paragraph" w:styleId="Kopfzeile">
+  <w:style w:type="paragraph" w:styleId="Header">
     <w:name w:val="header"/>
-    <w:basedOn w:val="Standard"/>
-    <w:link w:val="KopfzeileZchn"/>
+    <w:basedOn w:val="Normal"/>
+    <w:link w:val="HeaderChar"/>
     <w:uiPriority w:val="99"/>
     <w:unhideWhenUsed/>
     <w:rsid w:val="004D7C95"/>
@@ -5920,17 +5909,17 @@
       <w:spacing w:after="0" w:line="240" w:lineRule="auto"/>
     </w:pPr>
   </w:style>
-  <w:style w:type="character" w:customStyle="1" w:styleId="KopfzeileZchn">
-    <w:name w:val="Kopfzeile Zchn"/>
-    <w:basedOn w:val="Absatz-Standardschriftart"/>
-    <w:link w:val="Kopfzeile"/>
+  <w:style w:type="character" w:customStyle="1" w:styleId="HeaderChar">
+    <w:name w:val="Header Char"/>
+    <w:basedOn w:val="DefaultParagraphFont"/>
+    <w:link w:val="Header"/>
     <w:uiPriority w:val="99"/>
     <w:rsid w:val="004D7C95"/>
   </w:style>
-  <w:style w:type="paragraph" w:styleId="Fuzeile">
+  <w:style w:type="paragraph" w:styleId="Footer">
     <w:name w:val="footer"/>
-    <w:basedOn w:val="Standard"/>
-    <w:link w:val="FuzeileZchn"/>
+    <w:basedOn w:val="Normal"/>
+    <w:link w:val="FooterChar"/>
     <w:uiPriority w:val="99"/>
     <w:unhideWhenUsed/>
     <w:rsid w:val="004D7C95"/>
@@ -5942,18 +5931,18 @@
       <w:spacing w:after="0" w:line="240" w:lineRule="auto"/>
     </w:pPr>
   </w:style>
-  <w:style w:type="character" w:customStyle="1" w:styleId="FuzeileZchn">
-    <w:name w:val="Fußzeile Zchn"/>
-    <w:basedOn w:val="Absatz-Standardschriftart"/>
-    <w:link w:val="Fuzeile"/>
+  <w:style w:type="character" w:customStyle="1" w:styleId="FooterChar">
+    <w:name w:val="Footer Char"/>
+    <w:basedOn w:val="DefaultParagraphFont"/>
+    <w:link w:val="Footer"/>
     <w:uiPriority w:val="99"/>
     <w:rsid w:val="004D7C95"/>
   </w:style>
-  <w:style w:type="paragraph" w:styleId="Titel">
+  <w:style w:type="paragraph" w:styleId="Title">
     <w:name w:val="Title"/>
-    <w:basedOn w:val="Standard"/>
-    <w:next w:val="Standard"/>
-    <w:link w:val="TitelZchn"/>
+    <w:basedOn w:val="Normal"/>
+    <w:next w:val="Normal"/>
+    <w:link w:val="TitleChar"/>
     <w:uiPriority w:val="10"/>
     <w:qFormat/>
     <w:rsid w:val="004D7C95"/>
@@ -5969,10 +5958,10 @@
       <w:szCs w:val="56"/>
     </w:rPr>
   </w:style>
-  <w:style w:type="character" w:customStyle="1" w:styleId="TitelZchn">
-    <w:name w:val="Titel Zchn"/>
-    <w:basedOn w:val="Absatz-Standardschriftart"/>
-    <w:link w:val="Titel"/>
+  <w:style w:type="character" w:customStyle="1" w:styleId="TitleChar">
+    <w:name w:val="Title Char"/>
+    <w:basedOn w:val="DefaultParagraphFont"/>
+    <w:link w:val="Title"/>
     <w:uiPriority w:val="10"/>
     <w:rsid w:val="004D7C95"/>
     <w:rPr>
@@ -5983,9 +5972,9 @@
       <w:szCs w:val="56"/>
     </w:rPr>
   </w:style>
-  <w:style w:type="character" w:styleId="BesuchterLink">
+  <w:style w:type="character" w:styleId="FollowedHyperlink">
     <w:name w:val="FollowedHyperlink"/>
-    <w:basedOn w:val="Absatz-Standardschriftart"/>
+    <w:basedOn w:val="DefaultParagraphFont"/>
     <w:uiPriority w:val="99"/>
     <w:semiHidden/>
     <w:unhideWhenUsed/>
@@ -5995,9 +5984,9 @@
       <w:u w:val="single"/>
     </w:rPr>
   </w:style>
-  <w:style w:type="table" w:styleId="Tabellenraster">
+  <w:style w:type="table" w:styleId="TableGrid">
     <w:name w:val="Table Grid"/>
-    <w:basedOn w:val="NormaleTabelle"/>
+    <w:basedOn w:val="TableNormal"/>
     <w:uiPriority w:val="39"/>
     <w:rsid w:val="0060135D"/>
     <w:pPr>
@@ -6014,10 +6003,10 @@
       </w:tblBorders>
     </w:tblPr>
   </w:style>
-  <w:style w:type="paragraph" w:styleId="Inhaltsverzeichnisberschrift">
+  <w:style w:type="paragraph" w:styleId="TOCHeading">
     <w:name w:val="TOC Heading"/>
-    <w:basedOn w:val="berschrift1"/>
-    <w:next w:val="Standard"/>
+    <w:basedOn w:val="Heading1"/>
+    <w:next w:val="Normal"/>
     <w:uiPriority w:val="39"/>
     <w:unhideWhenUsed/>
     <w:qFormat/>
@@ -6032,10 +6021,10 @@
       <w:lang w:eastAsia="de-CH"/>
     </w:rPr>
   </w:style>
-  <w:style w:type="paragraph" w:styleId="Verzeichnis1">
+  <w:style w:type="paragraph" w:styleId="TOC1">
     <w:name w:val="toc 1"/>
-    <w:basedOn w:val="Standard"/>
-    <w:next w:val="Standard"/>
+    <w:basedOn w:val="Normal"/>
+    <w:next w:val="Normal"/>
     <w:autoRedefine/>
     <w:uiPriority w:val="39"/>
     <w:unhideWhenUsed/>
@@ -6044,10 +6033,10 @@
       <w:spacing w:after="100"/>
     </w:pPr>
   </w:style>
-  <w:style w:type="paragraph" w:styleId="Verzeichnis2">
+  <w:style w:type="paragraph" w:styleId="TOC2">
     <w:name w:val="toc 2"/>
-    <w:basedOn w:val="Standard"/>
-    <w:next w:val="Standard"/>
+    <w:basedOn w:val="Normal"/>
+    <w:next w:val="Normal"/>
     <w:autoRedefine/>
     <w:uiPriority w:val="39"/>
     <w:unhideWhenUsed/>
@@ -6057,11 +6046,11 @@
       <w:ind w:left="220"/>
     </w:pPr>
   </w:style>
-  <w:style w:type="paragraph" w:styleId="Untertitel">
+  <w:style w:type="paragraph" w:styleId="Subtitle">
     <w:name w:val="Subtitle"/>
-    <w:basedOn w:val="Standard"/>
-    <w:next w:val="Standard"/>
-    <w:link w:val="UntertitelZchn"/>
+    <w:basedOn w:val="Normal"/>
+    <w:next w:val="Normal"/>
+    <w:link w:val="SubtitleChar"/>
     <w:uiPriority w:val="11"/>
     <w:qFormat/>
     <w:rsid w:val="00173821"/>
@@ -6076,10 +6065,10 @@
       <w:spacing w:val="15"/>
     </w:rPr>
   </w:style>
-  <w:style w:type="character" w:customStyle="1" w:styleId="UntertitelZchn">
-    <w:name w:val="Untertitel Zchn"/>
-    <w:basedOn w:val="Absatz-Standardschriftart"/>
-    <w:link w:val="Untertitel"/>
+  <w:style w:type="character" w:customStyle="1" w:styleId="SubtitleChar">
+    <w:name w:val="Subtitle Char"/>
+    <w:basedOn w:val="DefaultParagraphFont"/>
+    <w:link w:val="Subtitle"/>
     <w:uiPriority w:val="11"/>
     <w:rsid w:val="00173821"/>
     <w:rPr>
@@ -6088,10 +6077,10 @@
       <w:spacing w:val="15"/>
     </w:rPr>
   </w:style>
-  <w:style w:type="paragraph" w:styleId="HTMLVorformatiert">
+  <w:style w:type="paragraph" w:styleId="HTMLPreformatted">
     <w:name w:val="HTML Preformatted"/>
-    <w:basedOn w:val="Standard"/>
-    <w:link w:val="HTMLVorformatiertZchn"/>
+    <w:basedOn w:val="Normal"/>
+    <w:link w:val="HTMLPreformattedChar"/>
     <w:uiPriority w:val="99"/>
     <w:semiHidden/>
     <w:unhideWhenUsed/>
@@ -6124,10 +6113,10 @@
       <w:lang w:eastAsia="de-DE"/>
     </w:rPr>
   </w:style>
-  <w:style w:type="character" w:customStyle="1" w:styleId="HTMLVorformatiertZchn">
-    <w:name w:val="HTML Vorformatiert Zchn"/>
-    <w:basedOn w:val="Absatz-Standardschriftart"/>
-    <w:link w:val="HTMLVorformatiert"/>
+  <w:style w:type="character" w:customStyle="1" w:styleId="HTMLPreformattedChar">
+    <w:name w:val="HTML Preformatted Char"/>
+    <w:basedOn w:val="DefaultParagraphFont"/>
+    <w:link w:val="HTMLPreformatted"/>
     <w:uiPriority w:val="99"/>
     <w:semiHidden/>
     <w:rsid w:val="00980020"/>
@@ -6441,7 +6430,7 @@
 </file>
 
 <file path=customXml/itemProps1.xml><?xml version="1.0" encoding="utf-8"?>
-<ds:datastoreItem xmlns:ds="http://schemas.openxmlformats.org/officeDocument/2006/customXml" ds:itemID="{249BC36B-006E-8D44-B4B6-8789D7DAEAB8}">
+<ds:datastoreItem xmlns:ds="http://schemas.openxmlformats.org/officeDocument/2006/customXml" ds:itemID="{EC1ABEAB-68F8-4E37-9265-66187B1F98AF}">
   <ds:schemaRefs>
     <ds:schemaRef ds:uri="http://schemas.openxmlformats.org/officeDocument/2006/bibliography"/>
   </ds:schemaRefs>

</xml_diff>